<commit_message>
3rd commit_last moddels from 21/09/20
</commit_message>
<xml_diff>
--- a/AnyLogic_models/8_states_24/change log.docx
+++ b/AnyLogic_models/8_states_24/change log.docx
@@ -1,6 +1,6 @@
 
 <file path=word/document.xml><?xml version="1.0" encoding="utf-8"?>
-<w:document xmlns:wpc="http://schemas.microsoft.com/office/word/2010/wordprocessingCanvas" xmlns:cx="http://schemas.microsoft.com/office/drawing/2014/chartex" xmlns:cx1="http://schemas.microsoft.com/office/drawing/2015/9/8/chartex" xmlns:mc="http://schemas.openxmlformats.org/markup-compatibility/2006" xmlns:o="urn:schemas-microsoft-com:office:office" xmlns:r="http://schemas.openxmlformats.org/officeDocument/2006/relationships" xmlns:m="http://schemas.openxmlformats.org/officeDocument/2006/math" xmlns:v="urn:schemas-microsoft-com:vml" xmlns:wp14="http://schemas.microsoft.com/office/word/2010/wordprocessingDrawing" xmlns:wp="http://schemas.openxmlformats.org/drawingml/2006/wordprocessingDrawing" xmlns:w10="urn:schemas-microsoft-com:office:word" xmlns:w="http://schemas.openxmlformats.org/wordprocessingml/2006/main" xmlns:w14="http://schemas.microsoft.com/office/word/2010/wordml" xmlns:w15="http://schemas.microsoft.com/office/word/2012/wordml" xmlns:w16se="http://schemas.microsoft.com/office/word/2015/wordml/symex" xmlns:wpg="http://schemas.microsoft.com/office/word/2010/wordprocessingGroup" xmlns:wpi="http://schemas.microsoft.com/office/word/2010/wordprocessingInk" xmlns:wne="http://schemas.microsoft.com/office/word/2006/wordml" xmlns:wps="http://schemas.microsoft.com/office/word/2010/wordprocessingShape" mc:Ignorable="w14 w15 w16se wp14">
+<w:document xmlns:wpc="http://schemas.microsoft.com/office/word/2010/wordprocessingCanvas" xmlns:cx="http://schemas.microsoft.com/office/drawing/2014/chartex" xmlns:cx1="http://schemas.microsoft.com/office/drawing/2015/9/8/chartex" xmlns:cx2="http://schemas.microsoft.com/office/drawing/2015/10/21/chartex" xmlns:cx3="http://schemas.microsoft.com/office/drawing/2016/5/9/chartex" xmlns:cx4="http://schemas.microsoft.com/office/drawing/2016/5/10/chartex" xmlns:cx5="http://schemas.microsoft.com/office/drawing/2016/5/11/chartex" xmlns:cx6="http://schemas.microsoft.com/office/drawing/2016/5/12/chartex" xmlns:cx7="http://schemas.microsoft.com/office/drawing/2016/5/13/chartex" xmlns:cx8="http://schemas.microsoft.com/office/drawing/2016/5/14/chartex" xmlns:mc="http://schemas.openxmlformats.org/markup-compatibility/2006" xmlns:aink="http://schemas.microsoft.com/office/drawing/2016/ink" xmlns:am3d="http://schemas.microsoft.com/office/drawing/2017/model3d" xmlns:o="urn:schemas-microsoft-com:office:office" xmlns:r="http://schemas.openxmlformats.org/officeDocument/2006/relationships" xmlns:m="http://schemas.openxmlformats.org/officeDocument/2006/math" xmlns:v="urn:schemas-microsoft-com:vml" xmlns:wp14="http://schemas.microsoft.com/office/word/2010/wordprocessingDrawing" xmlns:wp="http://schemas.openxmlformats.org/drawingml/2006/wordprocessingDrawing" xmlns:w10="urn:schemas-microsoft-com:office:word" xmlns:w="http://schemas.openxmlformats.org/wordprocessingml/2006/main" xmlns:w14="http://schemas.microsoft.com/office/word/2010/wordml" xmlns:w15="http://schemas.microsoft.com/office/word/2012/wordml" xmlns:w16cex="http://schemas.microsoft.com/office/word/2018/wordml/cex" xmlns:w16cid="http://schemas.microsoft.com/office/word/2016/wordml/cid" xmlns:w16="http://schemas.microsoft.com/office/word/2018/wordml" xmlns:w16se="http://schemas.microsoft.com/office/word/2015/wordml/symex" xmlns:wpg="http://schemas.microsoft.com/office/word/2010/wordprocessingGroup" xmlns:wpi="http://schemas.microsoft.com/office/word/2010/wordprocessingInk" xmlns:wne="http://schemas.microsoft.com/office/word/2006/wordml" xmlns:wps="http://schemas.microsoft.com/office/word/2010/wordprocessingShape" mc:Ignorable="w14 w15 w16se w16cid w16 w16cex wp14">
   <w:body>
     <w:p>
       <w:pPr>
@@ -10,8 +10,6 @@
         </w:tabs>
         <w:ind w:firstLine="0"/>
       </w:pPr>
-      <w:bookmarkStart w:id="0" w:name="_GoBack"/>
-      <w:bookmarkEnd w:id="0"/>
       <w:r>
         <w:t xml:space="preserve">17.01.2020 </w:t>
       </w:r>
@@ -139,15 +137,7 @@
         <w:pStyle w:val="a3"/>
       </w:pPr>
       <w:r>
-        <w:t>6 </w:t>
-      </w:r>
-      <w:proofErr w:type="gramStart"/>
-      <w:r>
-        <w:t>С</w:t>
-      </w:r>
-      <w:proofErr w:type="gramEnd"/>
-      <w:r>
-        <w:t xml:space="preserve"> закладки </w:t>
+        <w:t xml:space="preserve">6 С закладки </w:t>
       </w:r>
       <w:r>
         <w:rPr>
@@ -169,11 +159,9 @@
       <w:r>
         <w:t xml:space="preserve"> Конструкции переходов изменены с </w:t>
       </w:r>
-      <w:proofErr w:type="spellStart"/>
       <w:r>
         <w:t>sS</w:t>
       </w:r>
-      <w:proofErr w:type="spellEnd"/>
       <w:r>
         <w:t>*</w:t>
       </w:r>
@@ -184,13 +172,26 @@
         <w:t>**</w:t>
       </w:r>
       <w:r>
-        <w:t>=</w:t>
-      </w:r>
-      <w:proofErr w:type="spellStart"/>
+        <w:t>=sS</w:t>
+      </w:r>
+      <w:r>
+        <w:t>*</w:t>
+      </w:r>
+      <w:r>
+        <w:t>S</w:t>
+      </w:r>
+      <w:r>
+        <w:t>**</w:t>
+      </w:r>
+      <w:r>
+        <w:t>+1</w:t>
+      </w:r>
+      <w:r>
+        <w:t xml:space="preserve"> на </w:t>
+      </w:r>
       <w:r>
         <w:t>sS</w:t>
       </w:r>
-      <w:proofErr w:type="spellEnd"/>
       <w:r>
         <w:t>*</w:t>
       </w:r>
@@ -198,194 +199,143 @@
         <w:t>S</w:t>
       </w:r>
       <w:r>
-        <w:t>**</w:t>
-      </w:r>
-      <w:r>
-        <w:t>+1</w:t>
+        <w:t>**+=</w:t>
+      </w:r>
+      <w:r>
+        <w:t>1</w:t>
+      </w:r>
+    </w:p>
+    <w:p>
+      <w:pPr>
+        <w:pStyle w:val="a3"/>
+      </w:pPr>
+      <w:r>
+        <w:t>8 Из состояний ДС обнуление булевых переменных для открытия нужного перехода перенесено непосредственно в соответствующие им переходы</w:t>
+      </w:r>
+    </w:p>
+    <w:p>
+      <w:pPr>
+        <w:pStyle w:val="a3"/>
+      </w:pPr>
+      <w:r>
+        <w:t>9 В формулах Кг и Кти все переменные расставлены в порядке увеличения числового индекса</w:t>
+      </w:r>
+    </w:p>
+    <w:p>
+      <w:pPr>
+        <w:pStyle w:val="a3"/>
+      </w:pPr>
+      <w:r>
+        <w:t xml:space="preserve">10 В состоянии </w:t>
+      </w:r>
+      <w:r>
+        <w:rPr>
+          <w:lang w:val="en-US"/>
+        </w:rPr>
+        <w:t>S</w:t>
+      </w:r>
+      <w:r>
+        <w:t xml:space="preserve">2 </w:t>
+      </w:r>
+      <w:r>
+        <w:t>изменен порядок следования кода</w:t>
+      </w:r>
+    </w:p>
+    <w:p>
+      <w:pPr>
+        <w:pStyle w:val="a3"/>
+      </w:pPr>
+      <w:r>
+        <w:t xml:space="preserve">11 В функции РВВ изменена конструкция в последней строке с </w:t>
+      </w:r>
+      <w:r>
+        <w:t>Tr=Tr+Tr0;</w:t>
       </w:r>
       <w:r>
         <w:t xml:space="preserve"> на </w:t>
       </w:r>
-      <w:proofErr w:type="spellStart"/>
-      <w:r>
-        <w:t>sS</w:t>
-      </w:r>
-      <w:proofErr w:type="spellEnd"/>
-      <w:r>
-        <w:t>*</w:t>
-      </w:r>
-      <w:r>
-        <w:t>S</w:t>
-      </w:r>
-      <w:r>
-        <w:t>**+=</w:t>
-      </w:r>
+      <w:r>
+        <w:t>Tr+=Tr0;</w:t>
+      </w:r>
+    </w:p>
+    <w:p>
+      <w:pPr>
+        <w:pStyle w:val="a3"/>
+      </w:pPr>
+      <w:r>
+        <w:t>12 В функции СОК стали использоваться аналогичные п.11 конструкции</w:t>
+      </w:r>
+    </w:p>
+    <w:p>
+      <w:pPr>
+        <w:pStyle w:val="a3"/>
+      </w:pPr>
+      <w:r>
+        <w:t xml:space="preserve">13 На вкладке </w:t>
+      </w:r>
+      <w:r>
+        <w:rPr>
+          <w:lang w:val="en-US"/>
+        </w:rPr>
+        <w:t>Simulation</w:t>
+      </w:r>
+      <w:r>
+        <w:t xml:space="preserve"> в кнопке editbox_dopvrtn1 изменено привязываемое значение с dopvrtn</w:t>
+      </w:r>
+      <w:r>
+        <w:rPr>
+          <w:lang w:val="en-US"/>
+        </w:rPr>
+        <w:t>II</w:t>
+      </w:r>
+      <w:r>
+        <w:t>0 на dopvrtn</w:t>
+      </w:r>
+      <w:r>
+        <w:rPr>
+          <w:lang w:val="en-US"/>
+        </w:rPr>
+        <w:t>I</w:t>
+      </w:r>
+      <w:r>
+        <w:t>0</w:t>
+      </w:r>
+    </w:p>
+    <w:p>
+      <w:pPr>
+        <w:pStyle w:val="a3"/>
+      </w:pPr>
+      <w:r>
+        <w:t>14</w:t>
+      </w:r>
+      <w:r>
+        <w:rPr>
+          <w:lang w:val="en-US"/>
+        </w:rPr>
+        <w:t> </w:t>
+      </w:r>
+      <w:r>
+        <w:t xml:space="preserve">Изменен сбор статистики в БД (таймер </w:t>
+      </w:r>
+      <w:r>
+        <w:rPr>
+          <w:lang w:val="en-US"/>
+        </w:rPr>
+        <w:t>event</w:t>
+      </w:r>
+      <w:r>
+        <w:t>)</w:t>
+      </w:r>
+    </w:p>
+    <w:p>
+      <w:pPr>
+        <w:pStyle w:val="a3"/>
+      </w:pPr>
       <w:r>
         <w:t>1</w:t>
       </w:r>
-    </w:p>
-    <w:p>
-      <w:pPr>
-        <w:pStyle w:val="a3"/>
-      </w:pPr>
-      <w:r>
-        <w:t>8 Из состояний ДС обнуление булевых переменных для открытия нужного перехода перенесено непосредственно в соответствующие им переходы</w:t>
-      </w:r>
-    </w:p>
-    <w:p>
-      <w:pPr>
-        <w:pStyle w:val="a3"/>
-      </w:pPr>
-      <w:r>
-        <w:t>9 </w:t>
-      </w:r>
-      <w:proofErr w:type="gramStart"/>
-      <w:r>
-        <w:t>В</w:t>
-      </w:r>
-      <w:proofErr w:type="gramEnd"/>
-      <w:r>
-        <w:t xml:space="preserve"> формулах Кг и </w:t>
-      </w:r>
-      <w:proofErr w:type="spellStart"/>
-      <w:r>
-        <w:t>Кти</w:t>
-      </w:r>
-      <w:proofErr w:type="spellEnd"/>
-      <w:r>
-        <w:t xml:space="preserve"> все переменные расставлены в порядке увеличения числового индекса</w:t>
-      </w:r>
-    </w:p>
-    <w:p>
-      <w:pPr>
-        <w:pStyle w:val="a3"/>
-      </w:pPr>
-      <w:r>
-        <w:t>10 </w:t>
-      </w:r>
-      <w:proofErr w:type="gramStart"/>
-      <w:r>
-        <w:t>В</w:t>
-      </w:r>
-      <w:proofErr w:type="gramEnd"/>
-      <w:r>
-        <w:t xml:space="preserve"> состоянии </w:t>
-      </w:r>
-      <w:r>
-        <w:rPr>
-          <w:lang w:val="en-US"/>
-        </w:rPr>
-        <w:t>S</w:t>
-      </w:r>
-      <w:r>
-        <w:t xml:space="preserve">2 </w:t>
-      </w:r>
-      <w:r>
-        <w:t>изменен порядок следования кода</w:t>
-      </w:r>
-    </w:p>
-    <w:p>
-      <w:pPr>
-        <w:pStyle w:val="a3"/>
-      </w:pPr>
-      <w:r>
-        <w:t>11 </w:t>
-      </w:r>
-      <w:proofErr w:type="gramStart"/>
-      <w:r>
-        <w:t>В</w:t>
-      </w:r>
-      <w:proofErr w:type="gramEnd"/>
-      <w:r>
-        <w:t xml:space="preserve"> функции РВВ изменена конструкция в последней строке с </w:t>
-      </w:r>
-      <w:proofErr w:type="spellStart"/>
-      <w:r>
-        <w:t>Tr</w:t>
-      </w:r>
-      <w:proofErr w:type="spellEnd"/>
-      <w:r>
-        <w:t>=Tr+Tr0;</w:t>
-      </w:r>
-      <w:r>
-        <w:t xml:space="preserve"> на </w:t>
-      </w:r>
-      <w:proofErr w:type="spellStart"/>
-      <w:r>
-        <w:t>Tr</w:t>
-      </w:r>
-      <w:proofErr w:type="spellEnd"/>
-      <w:r>
-        <w:t>+=Tr0;</w:t>
-      </w:r>
-    </w:p>
-    <w:p>
-      <w:pPr>
-        <w:pStyle w:val="a3"/>
-      </w:pPr>
-      <w:r>
-        <w:t>12 </w:t>
-      </w:r>
-      <w:proofErr w:type="gramStart"/>
-      <w:r>
-        <w:t>В</w:t>
-      </w:r>
-      <w:proofErr w:type="gramEnd"/>
-      <w:r>
-        <w:t xml:space="preserve"> функции СОК стали использоваться аналогичные п.11 конструкции</w:t>
-      </w:r>
-    </w:p>
-    <w:p>
-      <w:pPr>
-        <w:pStyle w:val="a3"/>
-      </w:pPr>
-      <w:r>
-        <w:t xml:space="preserve">13 На вкладке </w:t>
-      </w:r>
-      <w:r>
-        <w:rPr>
-          <w:lang w:val="en-US"/>
-        </w:rPr>
-        <w:t>Simulation</w:t>
-      </w:r>
-      <w:r>
-        <w:t xml:space="preserve"> в кнопке editbox_dopvrtn1 изменено привязываемое значение с </w:t>
-      </w:r>
-      <w:proofErr w:type="spellStart"/>
-      <w:r>
-        <w:t>dopvrtn</w:t>
-      </w:r>
-      <w:proofErr w:type="spellEnd"/>
-      <w:r>
-        <w:rPr>
-          <w:lang w:val="en-US"/>
-        </w:rPr>
-        <w:t>II</w:t>
-      </w:r>
-      <w:r>
-        <w:t xml:space="preserve">0 на </w:t>
-      </w:r>
-      <w:proofErr w:type="spellStart"/>
-      <w:r>
-        <w:t>dopvrtn</w:t>
-      </w:r>
-      <w:proofErr w:type="spellEnd"/>
-      <w:r>
-        <w:rPr>
-          <w:lang w:val="en-US"/>
-        </w:rPr>
-        <w:t>I</w:t>
-      </w:r>
-      <w:r>
-        <w:t>0</w:t>
-      </w:r>
-    </w:p>
-    <w:p>
-      <w:pPr>
-        <w:pStyle w:val="a3"/>
-      </w:pPr>
-      <w:r>
-        <w:t>14</w:t>
+      <w:r>
+        <w:t>5</w:t>
       </w:r>
       <w:r>
         <w:rPr>
@@ -394,42 +344,11 @@
         <w:t> </w:t>
       </w:r>
       <w:r>
-        <w:t xml:space="preserve">Изменен сбор статистики в БД (таймер </w:t>
-      </w:r>
-      <w:r>
-        <w:rPr>
-          <w:lang w:val="en-US"/>
-        </w:rPr>
-        <w:t>event</w:t>
-      </w:r>
-      <w:r>
-        <w:t>)</w:t>
-      </w:r>
-    </w:p>
-    <w:p>
-      <w:pPr>
-        <w:pStyle w:val="a3"/>
-      </w:pPr>
-      <w:r>
-        <w:t>1</w:t>
-      </w:r>
-      <w:r>
-        <w:t>5</w:t>
-      </w:r>
-      <w:r>
-        <w:rPr>
-          <w:lang w:val="en-US"/>
-        </w:rPr>
-        <w:t> </w:t>
-      </w:r>
-      <w:r>
         <w:t>Изменен порядок следования строк кода в таймере «</w:t>
       </w:r>
-      <w:proofErr w:type="spellStart"/>
       <w:r>
         <w:t>datatimer</w:t>
       </w:r>
-      <w:proofErr w:type="spellEnd"/>
       <w:r>
         <w:t xml:space="preserve">» для корректного сбора показателя </w:t>
       </w:r>
@@ -682,27 +601,15 @@
                 <w:lang w:val="en-US"/>
               </w:rPr>
             </w:pPr>
-            <w:proofErr w:type="spellStart"/>
-            <w:r>
-              <w:rPr>
-                <w:rFonts w:ascii="Consolas" w:hAnsi="Consolas" w:cs="Consolas"/>
-                <w:color w:val="000000"/>
-                <w:sz w:val="20"/>
-                <w:szCs w:val="20"/>
-                <w:lang w:val="en-US"/>
-              </w:rPr>
-              <w:t>insertInto</w:t>
-            </w:r>
-            <w:proofErr w:type="spellEnd"/>
-            <w:r>
-              <w:rPr>
-                <w:rFonts w:ascii="Consolas" w:hAnsi="Consolas" w:cs="Consolas"/>
-                <w:color w:val="000000"/>
-                <w:sz w:val="20"/>
-                <w:szCs w:val="20"/>
-                <w:lang w:val="en-US"/>
-              </w:rPr>
-              <w:t>(data)</w:t>
+            <w:r>
+              <w:rPr>
+                <w:rFonts w:ascii="Consolas" w:hAnsi="Consolas" w:cs="Consolas"/>
+                <w:color w:val="000000"/>
+                <w:sz w:val="20"/>
+                <w:szCs w:val="20"/>
+                <w:lang w:val="en-US"/>
+              </w:rPr>
+              <w:t>insertInto(data)</w:t>
             </w:r>
           </w:p>
           <w:p>
@@ -725,29 +632,7 @@
                 <w:szCs w:val="20"/>
                 <w:lang w:val="en-US"/>
               </w:rPr>
-              <w:t xml:space="preserve">    .columns(data.kg, </w:t>
-            </w:r>
-            <w:proofErr w:type="spellStart"/>
-            <w:r>
-              <w:rPr>
-                <w:rFonts w:ascii="Consolas" w:hAnsi="Consolas" w:cs="Consolas"/>
-                <w:color w:val="000000"/>
-                <w:sz w:val="20"/>
-                <w:szCs w:val="20"/>
-                <w:lang w:val="en-US"/>
-              </w:rPr>
-              <w:t>data.b</w:t>
-            </w:r>
-            <w:proofErr w:type="spellEnd"/>
-            <w:r>
-              <w:rPr>
-                <w:rFonts w:ascii="Consolas" w:hAnsi="Consolas" w:cs="Consolas"/>
-                <w:color w:val="000000"/>
-                <w:sz w:val="20"/>
-                <w:szCs w:val="20"/>
-                <w:lang w:val="en-US"/>
-              </w:rPr>
-              <w:t>, data.b1, data.s2, data.s3, data.s4, data.op2)</w:t>
+              <w:t xml:space="preserve">    .columns(data.kg, data.b, data.b1, data.s2, data.s3, data.s4, data.op2)</w:t>
             </w:r>
           </w:p>
           <w:p>
@@ -794,36 +679,14 @@
               </w:rPr>
               <w:t xml:space="preserve">    </w:t>
             </w:r>
-            <w:proofErr w:type="gramStart"/>
-            <w:r>
-              <w:rPr>
-                <w:rFonts w:ascii="Consolas" w:hAnsi="Consolas" w:cs="Consolas"/>
-                <w:color w:val="000000"/>
-                <w:sz w:val="20"/>
-                <w:szCs w:val="20"/>
-              </w:rPr>
-              <w:t>.</w:t>
-            </w:r>
-            <w:proofErr w:type="spellStart"/>
-            <w:r>
-              <w:rPr>
-                <w:rFonts w:ascii="Consolas" w:hAnsi="Consolas" w:cs="Consolas"/>
-                <w:color w:val="000000"/>
-                <w:sz w:val="20"/>
-                <w:szCs w:val="20"/>
-              </w:rPr>
-              <w:t>execute</w:t>
-            </w:r>
-            <w:proofErr w:type="spellEnd"/>
-            <w:proofErr w:type="gramEnd"/>
-            <w:r>
-              <w:rPr>
-                <w:rFonts w:ascii="Consolas" w:hAnsi="Consolas" w:cs="Consolas"/>
-                <w:color w:val="000000"/>
-                <w:sz w:val="20"/>
-                <w:szCs w:val="20"/>
-              </w:rPr>
-              <w:t>();</w:t>
+            <w:r>
+              <w:rPr>
+                <w:rFonts w:ascii="Consolas" w:hAnsi="Consolas" w:cs="Consolas"/>
+                <w:color w:val="000000"/>
+                <w:sz w:val="20"/>
+                <w:szCs w:val="20"/>
+              </w:rPr>
+              <w:t>.execute();</w:t>
             </w:r>
           </w:p>
           <w:p>
@@ -904,27 +767,15 @@
                 <w:lang w:val="en-US"/>
               </w:rPr>
             </w:pPr>
-            <w:proofErr w:type="spellStart"/>
-            <w:r>
-              <w:rPr>
-                <w:rFonts w:ascii="Consolas" w:hAnsi="Consolas" w:cs="Consolas"/>
-                <w:color w:val="000000"/>
-                <w:sz w:val="20"/>
-                <w:szCs w:val="20"/>
-                <w:lang w:val="en-US"/>
-              </w:rPr>
-              <w:t>insertInto</w:t>
-            </w:r>
-            <w:proofErr w:type="spellEnd"/>
-            <w:r>
-              <w:rPr>
-                <w:rFonts w:ascii="Consolas" w:hAnsi="Consolas" w:cs="Consolas"/>
-                <w:color w:val="000000"/>
-                <w:sz w:val="20"/>
-                <w:szCs w:val="20"/>
-                <w:lang w:val="en-US"/>
-              </w:rPr>
-              <w:t>(data)</w:t>
+            <w:r>
+              <w:rPr>
+                <w:rFonts w:ascii="Consolas" w:hAnsi="Consolas" w:cs="Consolas"/>
+                <w:color w:val="000000"/>
+                <w:sz w:val="20"/>
+                <w:szCs w:val="20"/>
+                <w:lang w:val="en-US"/>
+              </w:rPr>
+              <w:t>insertInto(data)</w:t>
             </w:r>
           </w:p>
           <w:p>
@@ -947,29 +798,7 @@
                 <w:szCs w:val="20"/>
                 <w:lang w:val="en-US"/>
               </w:rPr>
-              <w:t xml:space="preserve">    .columns(data.kg, </w:t>
-            </w:r>
-            <w:proofErr w:type="spellStart"/>
-            <w:r>
-              <w:rPr>
-                <w:rFonts w:ascii="Consolas" w:hAnsi="Consolas" w:cs="Consolas"/>
-                <w:color w:val="000000"/>
-                <w:sz w:val="20"/>
-                <w:szCs w:val="20"/>
-                <w:lang w:val="en-US"/>
-              </w:rPr>
-              <w:t>data.b</w:t>
-            </w:r>
-            <w:proofErr w:type="spellEnd"/>
-            <w:r>
-              <w:rPr>
-                <w:rFonts w:ascii="Consolas" w:hAnsi="Consolas" w:cs="Consolas"/>
-                <w:color w:val="000000"/>
-                <w:sz w:val="20"/>
-                <w:szCs w:val="20"/>
-                <w:lang w:val="en-US"/>
-              </w:rPr>
-              <w:t>, data.b1, data.s2, data.s3, data.s4, data.op2)</w:t>
+              <w:t xml:space="preserve">    .columns(data.kg, data.b, data.b1, data.s2, data.s3, data.s4, data.op2)</w:t>
             </w:r>
           </w:p>
           <w:p>
@@ -1199,14 +1028,12 @@
       <w:r>
         <w:t xml:space="preserve">» переведена с года на месяц, для удобства указания времени моделирования в годах также добавлен множитель переменной </w:t>
       </w:r>
-      <w:proofErr w:type="spellStart"/>
       <w:r>
         <w:rPr>
           <w:lang w:val="en-US"/>
         </w:rPr>
         <w:t>vrpr</w:t>
       </w:r>
-      <w:proofErr w:type="spellEnd"/>
       <w:r>
         <w:t xml:space="preserve"> в таймер.</w:t>
       </w:r>
@@ -1251,14 +1078,12 @@
       <w:r>
         <w:t xml:space="preserve">заменено на более короткое </w:t>
       </w:r>
-      <w:proofErr w:type="spellStart"/>
       <w:r>
         <w:rPr>
           <w:lang w:val="en-US"/>
         </w:rPr>
         <w:t>trns</w:t>
       </w:r>
-      <w:proofErr w:type="spellEnd"/>
     </w:p>
     <w:p>
       <w:pPr>
@@ -1267,13 +1092,8 @@
       <w:r>
         <w:t xml:space="preserve">18 </w:t>
       </w:r>
-      <w:proofErr w:type="gramStart"/>
-      <w:r>
-        <w:t>В</w:t>
-      </w:r>
-      <w:proofErr w:type="gramEnd"/>
-      <w:r>
-        <w:t xml:space="preserve"> переменной </w:t>
+      <w:r>
+        <w:t xml:space="preserve">В переменной </w:t>
       </w:r>
       <w:r>
         <w:t>dopvrtnII0</w:t>
@@ -1281,28 +1101,24 @@
       <w:r>
         <w:t xml:space="preserve"> связываемое с таблицей значение изменено с </w:t>
       </w:r>
-      <w:proofErr w:type="spellStart"/>
       <w:r>
         <w:rPr>
           <w:lang w:val="en-US"/>
         </w:rPr>
         <w:t>dopvr</w:t>
       </w:r>
-      <w:proofErr w:type="spellEnd"/>
       <w:r>
         <w:t xml:space="preserve">2 </w:t>
       </w:r>
       <w:r>
         <w:t xml:space="preserve">на </w:t>
       </w:r>
-      <w:proofErr w:type="spellStart"/>
       <w:r>
         <w:rPr>
           <w:lang w:val="en-US"/>
         </w:rPr>
         <w:t>dopvrtn</w:t>
       </w:r>
-      <w:proofErr w:type="spellEnd"/>
       <w:r>
         <w:t>2</w:t>
       </w:r>
@@ -1410,47 +1226,145 @@
         <w:pStyle w:val="a3"/>
       </w:pPr>
       <w:r>
-        <w:t xml:space="preserve">2 </w:t>
-      </w:r>
-      <w:proofErr w:type="gramStart"/>
-      <w:r>
-        <w:t>В</w:t>
-      </w:r>
-      <w:proofErr w:type="gramEnd"/>
-      <w:r>
-        <w:t xml:space="preserve"> функции СОК для отказа 3 категории количество </w:t>
-      </w:r>
-      <w:proofErr w:type="spellStart"/>
-      <w:r>
-        <w:t>начилсяемых</w:t>
-      </w:r>
-      <w:proofErr w:type="spellEnd"/>
-      <w:r>
-        <w:t xml:space="preserve"> штрафных баллов в одном случае изменено с 7.6 до 6.6</w:t>
-      </w:r>
-    </w:p>
-    <w:p>
-      <w:pPr>
-        <w:pStyle w:val="a3"/>
-      </w:pPr>
-      <w:r>
-        <w:t xml:space="preserve">3 Добавлена табличная функция для задания переменной </w:t>
-      </w:r>
-      <w:proofErr w:type="spellStart"/>
-      <w:r>
-        <w:t>Тоб</w:t>
-      </w:r>
-      <w:proofErr w:type="spellEnd"/>
-    </w:p>
-    <w:p>
-      <w:pPr>
-        <w:pStyle w:val="a3"/>
-      </w:pPr>
-    </w:p>
-    <w:p>
-      <w:pPr>
-        <w:pStyle w:val="a3"/>
-      </w:pPr>
+        <w:t>2 В функции СОК для отказа 3 категории количество начилсяемых штрафных баллов в одном случае изменено с 7.6 до 6.6</w:t>
+      </w:r>
+    </w:p>
+    <w:p>
+      <w:pPr>
+        <w:pStyle w:val="a3"/>
+      </w:pPr>
+      <w:r>
+        <w:t>3 Добавлена табличная функция для задания переменной Тоб</w:t>
+      </w:r>
+    </w:p>
+    <w:p>
+      <w:pPr>
+        <w:pStyle w:val="a3"/>
+      </w:pPr>
+    </w:p>
+    <w:p>
+      <w:pPr>
+        <w:pStyle w:val="a3"/>
+        <w:ind w:firstLine="0"/>
+      </w:pPr>
+      <w:r>
+        <w:t>24.02.2020</w:t>
+      </w:r>
+    </w:p>
+    <w:p>
+      <w:pPr>
+        <w:pStyle w:val="a3"/>
+        <w:ind w:firstLine="0"/>
+      </w:pPr>
+    </w:p>
+    <w:p>
+      <w:pPr>
+        <w:pStyle w:val="a3"/>
+        <w:ind w:firstLine="0"/>
+      </w:pPr>
+      <w:r>
+        <w:tab/>
+      </w:r>
+      <w:r>
+        <w:t xml:space="preserve">1. </w:t>
+      </w:r>
+      <w:r>
+        <w:t>Изменена процедура задания входных параметров</w:t>
+      </w:r>
+    </w:p>
+    <w:p>
+      <w:pPr>
+        <w:pStyle w:val="a3"/>
+        <w:ind w:firstLine="0"/>
+      </w:pPr>
+      <w:r>
+        <w:tab/>
+        <w:t xml:space="preserve">2. Введено англоязычное окно </w:t>
+      </w:r>
+      <w:r>
+        <w:rPr>
+          <w:lang w:val="en-US"/>
+        </w:rPr>
+        <w:t>Simulation</w:t>
+      </w:r>
+      <w:r>
+        <w:t>_</w:t>
+      </w:r>
+      <w:r>
+        <w:rPr>
+          <w:lang w:val="en-US"/>
+        </w:rPr>
+        <w:t>eng</w:t>
+      </w:r>
+    </w:p>
+    <w:p>
+      <w:pPr>
+        <w:pStyle w:val="a3"/>
+        <w:ind w:firstLine="0"/>
+      </w:pPr>
+    </w:p>
+    <w:p>
+      <w:pPr>
+        <w:pStyle w:val="a3"/>
+        <w:ind w:firstLine="0"/>
+      </w:pPr>
+      <w:r>
+        <w:t>07.06.2020</w:t>
+      </w:r>
+    </w:p>
+    <w:p>
+      <w:pPr>
+        <w:pStyle w:val="a3"/>
+        <w:ind w:firstLine="0"/>
+      </w:pPr>
+    </w:p>
+    <w:p>
+      <w:pPr>
+        <w:pStyle w:val="a3"/>
+        <w:ind w:firstLine="0"/>
+      </w:pPr>
+      <w:r>
+        <w:tab/>
+      </w:r>
+      <w:r>
+        <w:t xml:space="preserve">1. </w:t>
+      </w:r>
+      <w:r>
+        <w:t>Исправлены (добавлены) описания элементов</w:t>
+      </w:r>
+    </w:p>
+    <w:p>
+      <w:pPr>
+        <w:pStyle w:val="a3"/>
+        <w:ind w:firstLine="0"/>
+      </w:pPr>
+      <w:r>
+        <w:tab/>
+      </w:r>
+      <w:r>
+        <w:t xml:space="preserve">2. </w:t>
+      </w:r>
+      <w:r>
+        <w:t>Объединены блоки задержки и организации переходов</w:t>
+      </w:r>
+    </w:p>
+    <w:p>
+      <w:pPr>
+        <w:pStyle w:val="a3"/>
+        <w:ind w:firstLine="0"/>
+      </w:pPr>
+      <w:r>
+        <w:rPr>
+          <w:lang w:val="en-US"/>
+        </w:rPr>
+        <w:tab/>
+      </w:r>
+      <w:r>
+        <w:t xml:space="preserve">3. </w:t>
+      </w:r>
+      <w:r>
+        <w:t>Добавлена возможность задания долей отказов различных категорий</w:t>
+      </w:r>
     </w:p>
     <w:sectPr>
       <w:pgSz w:w="11906" w:h="16838"/>
@@ -1463,7 +1377,7 @@
 </file>
 
 <file path=word/styles.xml><?xml version="1.0" encoding="utf-8"?>
-<w:styles xmlns:mc="http://schemas.openxmlformats.org/markup-compatibility/2006" xmlns:r="http://schemas.openxmlformats.org/officeDocument/2006/relationships" xmlns:w="http://schemas.openxmlformats.org/wordprocessingml/2006/main" xmlns:w14="http://schemas.microsoft.com/office/word/2010/wordml" xmlns:w15="http://schemas.microsoft.com/office/word/2012/wordml" xmlns:w16se="http://schemas.microsoft.com/office/word/2015/wordml/symex" mc:Ignorable="w14 w15 w16se">
+<w:styles xmlns:mc="http://schemas.openxmlformats.org/markup-compatibility/2006" xmlns:r="http://schemas.openxmlformats.org/officeDocument/2006/relationships" xmlns:w="http://schemas.openxmlformats.org/wordprocessingml/2006/main" xmlns:w14="http://schemas.microsoft.com/office/word/2010/wordml" xmlns:w15="http://schemas.microsoft.com/office/word/2012/wordml" xmlns:w16cex="http://schemas.microsoft.com/office/word/2018/wordml/cex" xmlns:w16cid="http://schemas.microsoft.com/office/word/2016/wordml/cid" xmlns:w16="http://schemas.microsoft.com/office/word/2018/wordml" xmlns:w16se="http://schemas.microsoft.com/office/word/2015/wordml/symex" mc:Ignorable="w14 w15 w16se w16cid w16 w16cex">
   <w:docDefaults>
     <w:rPrDefault>
       <w:rPr>
@@ -1479,7 +1393,7 @@
       </w:pPr>
     </w:pPrDefault>
   </w:docDefaults>
-  <w:latentStyles w:defLockedState="0" w:defUIPriority="99" w:defSemiHidden="0" w:defUnhideWhenUsed="0" w:defQFormat="0" w:count="371">
+  <w:latentStyles w:defLockedState="0" w:defUIPriority="99" w:defSemiHidden="0" w:defUnhideWhenUsed="0" w:defQFormat="0" w:count="376">
     <w:lsdException w:name="Normal" w:uiPriority="0" w:qFormat="1"/>
     <w:lsdException w:name="heading 1" w:uiPriority="9" w:qFormat="1"/>
     <w:lsdException w:name="heading 2" w:semiHidden="1" w:uiPriority="9" w:unhideWhenUsed="1" w:qFormat="1"/>
@@ -1851,6 +1765,11 @@
     <w:lsdException w:name="List Table 5 Dark Accent 6" w:uiPriority="50"/>
     <w:lsdException w:name="List Table 6 Colorful Accent 6" w:uiPriority="51"/>
     <w:lsdException w:name="List Table 7 Colorful Accent 6" w:uiPriority="52"/>
+    <w:lsdException w:name="Mention" w:semiHidden="1" w:unhideWhenUsed="1"/>
+    <w:lsdException w:name="Smart Hyperlink" w:semiHidden="1" w:unhideWhenUsed="1"/>
+    <w:lsdException w:name="Hashtag" w:semiHidden="1" w:unhideWhenUsed="1"/>
+    <w:lsdException w:name="Unresolved Mention" w:semiHidden="1" w:unhideWhenUsed="1"/>
+    <w:lsdException w:name="Smart Link" w:semiHidden="1" w:unhideWhenUsed="1"/>
   </w:latentStyles>
   <w:style w:type="paragraph" w:default="1" w:styleId="a">
     <w:name w:val="Normal"/>
@@ -1929,6 +1848,36 @@
         <w:insideV w:val="single" w:sz="4" w:space="0" w:color="auto"/>
       </w:tblBorders>
     </w:tblPr>
+  </w:style>
+  <w:style w:type="paragraph" w:styleId="a6">
+    <w:name w:val="Balloon Text"/>
+    <w:basedOn w:val="a"/>
+    <w:link w:val="a7"/>
+    <w:uiPriority w:val="99"/>
+    <w:semiHidden/>
+    <w:unhideWhenUsed/>
+    <w:rsid w:val="0009169C"/>
+    <w:pPr>
+      <w:spacing w:after="0" w:line="240" w:lineRule="auto"/>
+    </w:pPr>
+    <w:rPr>
+      <w:rFonts w:ascii="Segoe UI" w:hAnsi="Segoe UI" w:cs="Segoe UI"/>
+      <w:sz w:val="18"/>
+      <w:szCs w:val="18"/>
+    </w:rPr>
+  </w:style>
+  <w:style w:type="character" w:customStyle="1" w:styleId="a7">
+    <w:name w:val="Текст выноски Знак"/>
+    <w:basedOn w:val="a0"/>
+    <w:link w:val="a6"/>
+    <w:uiPriority w:val="99"/>
+    <w:semiHidden/>
+    <w:rsid w:val="0009169C"/>
+    <w:rPr>
+      <w:rFonts w:ascii="Segoe UI" w:hAnsi="Segoe UI" w:cs="Segoe UI"/>
+      <w:sz w:val="18"/>
+      <w:szCs w:val="18"/>
+    </w:rPr>
   </w:style>
 </w:styles>
 </file>

</xml_diff>